<commit_message>
Have gotten the switches fully working.
Added trigger events upon collision with player. Then if the player hits the interaction button the switch destroys the platform overhead which in turn drops the box for the player to move through the level.

Also have added a change color feature by changing the renderer component so when the switch is used it changes to a predefined color.
</commit_message>
<xml_diff>
--- a/Developer Diary.docx
+++ b/Developer Diary.docx
@@ -260,7 +260,10 @@
     </w:p>
     <w:p>
       <w:r>
-        <w:t>That brings us to today where I hope to add a trigger event on a switch so if the player presses an action key on a lever the platform above is destroyed and a box corresponding to the lever color falls down.</w:t>
+        <w:t xml:space="preserve">That brings us to today where I </w:t>
+      </w:r>
+      <w:r>
+        <w:t>have added a trigger event on 3 switches. Each one when interacted with will destroy a platform overhead which then drops a box for the player to move along the level. I also added a change color feature when they have been interacted with to make the user experience a bit nicer and make the level more colorful.</w:t>
       </w:r>
       <w:bookmarkStart w:id="0" w:name="_GoBack"/>
       <w:bookmarkEnd w:id="0"/>
@@ -358,6 +361,7 @@
         <w:showingPlcHdr/>
         <w15:appearance w15:val="hidden"/>
       </w:sdtPr>
+      <w:sdtEndPr/>
       <w:sdtContent>
         <w:p>
           <w:r>
@@ -1716,6 +1720,7 @@
     <w:lsdException w:name="HTML Sample" w:semiHidden="1" w:unhideWhenUsed="1"/>
     <w:lsdException w:name="HTML Typewriter" w:semiHidden="1" w:unhideWhenUsed="1"/>
     <w:lsdException w:name="HTML Variable" w:semiHidden="1" w:unhideWhenUsed="1"/>
+    <w:lsdException w:name="Normal Table" w:semiHidden="1" w:unhideWhenUsed="1"/>
     <w:lsdException w:name="annotation subject" w:semiHidden="1" w:unhideWhenUsed="1"/>
     <w:lsdException w:name="No List" w:semiHidden="1" w:unhideWhenUsed="1"/>
     <w:lsdException w:name="Outline List 1" w:semiHidden="1" w:unhideWhenUsed="1"/>
@@ -1758,8 +1763,11 @@
     <w:lsdException w:name="Table Contemporary" w:semiHidden="1" w:unhideWhenUsed="1"/>
     <w:lsdException w:name="Table Elegant" w:semiHidden="1" w:unhideWhenUsed="1"/>
     <w:lsdException w:name="Table Professional" w:semiHidden="1" w:unhideWhenUsed="1"/>
+    <w:lsdException w:name="Table Subtle 1" w:semiHidden="1" w:unhideWhenUsed="1"/>
     <w:lsdException w:name="Table Subtle 2" w:semiHidden="1" w:unhideWhenUsed="1"/>
     <w:lsdException w:name="Table Web 1" w:semiHidden="1" w:unhideWhenUsed="1"/>
+    <w:lsdException w:name="Table Web 2" w:semiHidden="1" w:unhideWhenUsed="1"/>
+    <w:lsdException w:name="Table Web 3" w:semiHidden="1" w:unhideWhenUsed="1"/>
     <w:lsdException w:name="Balloon Text" w:semiHidden="1" w:unhideWhenUsed="1"/>
     <w:lsdException w:name="Table Grid" w:uiPriority="39"/>
     <w:lsdException w:name="Table Theme" w:semiHidden="1" w:unhideWhenUsed="1"/>
@@ -3147,6 +3155,8 @@
   </w:compat>
   <w:rsids>
     <w:rsidRoot w:val="00C2066A"/>
+    <w:rsid w:val="003252FC"/>
+    <w:rsid w:val="0041627E"/>
     <w:rsid w:val="00C2066A"/>
     <w:rsid w:val="00FD5CBA"/>
   </w:rsids>

</xml_diff>

<commit_message>
Added a trigger check in the goal area for Block
Created an empty game object and attached a trigger check script as well as a box collider to it. If the correct block enters the trigger it will pass, other wise the scene restarts.
</commit_message>
<xml_diff>
--- a/Developer Diary.docx
+++ b/Developer Diary.docx
@@ -265,8 +265,16 @@
       <w:r>
         <w:t>have added a trigger event on 3 switches. Each one when interacted with will destroy a platform overhead which then drops a box for the player to move along the level. I also added a change color feature when they have been interacted with to make the user experience a bit nicer and make the level more colorful.</w:t>
       </w:r>
+    </w:p>
+    <w:p>
+      <w:r>
+        <w:t>Lastly I added an empty game object into where the player must get the block (the goal). This will act as a trigger and has a very simple trigger check script attached to it to check to see if the correct block has entered the collider.</w:t>
+      </w:r>
       <w:bookmarkStart w:id="0" w:name="_GoBack"/>
       <w:bookmarkEnd w:id="0"/>
+      <w:r>
+        <w:t xml:space="preserve"> </w:t>
+      </w:r>
     </w:p>
     <w:p/>
     <w:p/>
@@ -296,6 +304,7 @@
     </w:p>
     <w:p>
       <w:r>
+        <w:lastRenderedPageBreak/>
         <w:t>I will quickly go over my progress up to this point however to try and cover what’s already been done.</w:t>
       </w:r>
     </w:p>
@@ -305,7 +314,6 @@
           <w:noProof/>
           <w:lang w:eastAsia="en-US"/>
         </w:rPr>
-        <w:lastRenderedPageBreak/>
         <w:drawing>
           <wp:inline distT="0" distB="0" distL="0" distR="0" wp14:anchorId="2C29B5F8" wp14:editId="5736B4AC">
             <wp:extent cx="5486400" cy="3657600"/>
@@ -3157,6 +3165,7 @@
     <w:rsidRoot w:val="00C2066A"/>
     <w:rsid w:val="003252FC"/>
     <w:rsid w:val="0041627E"/>
+    <w:rsid w:val="009F4709"/>
     <w:rsid w:val="00C2066A"/>
     <w:rsid w:val="00FD5CBA"/>
   </w:rsids>

</xml_diff>

<commit_message>
Put level 2 together more
</commit_message>
<xml_diff>
--- a/Developer Diary.docx
+++ b/Developer Diary.docx
@@ -211,15 +211,7 @@
         <w:t xml:space="preserve">I also fixed an issue </w:t>
       </w:r>
       <w:r>
-        <w:t xml:space="preserve">I had with the player where he would not stop moving along the x axis even after the movement key was not being pressed. At </w:t>
-      </w:r>
-      <w:proofErr w:type="gramStart"/>
-      <w:r>
-        <w:t>first</w:t>
-      </w:r>
-      <w:proofErr w:type="gramEnd"/>
-      <w:r>
-        <w:t xml:space="preserve"> I added more mass to the player and linear </w:t>
+        <w:t xml:space="preserve">I had with the player where he would not stop moving along the x axis even after the movement key was not being pressed. At first I added more mass to the player and linear </w:t>
       </w:r>
       <w:r>
         <w:lastRenderedPageBreak/>
@@ -240,15 +232,7 @@
         <w:t>,</w:t>
       </w:r>
       <w:r>
-        <w:t xml:space="preserve"> I added a player flip feature where the player sprite’s local scale would be -1 if the player </w:t>
-      </w:r>
-      <w:proofErr w:type="gramStart"/>
-      <w:r>
-        <w:t>was</w:t>
-      </w:r>
-      <w:proofErr w:type="gramEnd"/>
-      <w:r>
-        <w:t xml:space="preserve"> moving left on the x axis.</w:t>
+        <w:t xml:space="preserve"> I added a player flip feature where the player sprite’s local scale would be -1 if the player was moving left on the x axis.</w:t>
       </w:r>
     </w:p>
     <w:p>
@@ -283,13 +267,8 @@
       </w:r>
     </w:p>
     <w:p>
-      <w:proofErr w:type="gramStart"/>
-      <w:r>
-        <w:t>Lastly</w:t>
-      </w:r>
-      <w:proofErr w:type="gramEnd"/>
-      <w:r>
-        <w:t xml:space="preserve"> I added an empty game object into where the player must get the block (the goal). This will act as a trigger and has a very simple trigger check script attached to it to check to see if the correct block has entered the collider. </w:t>
+      <w:r>
+        <w:t xml:space="preserve">Lastly I added an empty game object into where the player must get the block (the goal). This will act as a trigger and has a very simple trigger check script attached to it to check to see if the correct block has entered the collider. </w:t>
       </w:r>
     </w:p>
     <w:p>
@@ -313,15 +292,7 @@
     </w:p>
     <w:p>
       <w:r>
-        <w:t xml:space="preserve">Today I have almost </w:t>
-      </w:r>
-      <w:proofErr w:type="gramStart"/>
-      <w:r>
-        <w:t>completely finished</w:t>
-      </w:r>
-      <w:proofErr w:type="gramEnd"/>
-      <w:r>
-        <w:t xml:space="preserve"> level 1. I have 3 separate triggers checking for their specific colored box using tags. All 3 triggers share the same ‘Trigger Switch’ script. It took me awhile to figure out how to do this and I considered using a different script for each trigger but knew it would be bad practice and figured there had to be a simpler way.</w:t>
+        <w:t>Today I have almost completely finished level 1. I have 3 separate triggers checking for their specific colored box using tags. All 3 triggers share the same ‘Trigger Switch’ script. It took me awhile to figure out how to do this and I considered using a different script for each trigger but knew it would be bad practice and figured there had to be a simpler way.</w:t>
       </w:r>
     </w:p>
     <w:p>
@@ -383,26 +354,10 @@
     </w:p>
     <w:p>
       <w:r>
-        <w:t xml:space="preserve">I thought I would be able to flip the </w:t>
-      </w:r>
-      <w:proofErr w:type="spellStart"/>
-      <w:r>
-        <w:t>localscale</w:t>
-      </w:r>
-      <w:proofErr w:type="spellEnd"/>
-      <w:r>
-        <w:t xml:space="preserve"> of the transform in order to get the sprite facing the direction I was walking in however having done some research I discovered that I would need to move the rotation as this was a </w:t>
-      </w:r>
-      <w:r>
-        <w:t xml:space="preserve">top down, my camera is still acting as if it is looking sideways at the level so I couldn’t treat it like the last level. this took me longer than id care to admit </w:t>
-      </w:r>
-      <w:proofErr w:type="gramStart"/>
-      <w:r>
-        <w:t>to get</w:t>
-      </w:r>
-      <w:proofErr w:type="gramEnd"/>
-      <w:r>
-        <w:t xml:space="preserve"> working!</w:t>
+        <w:t xml:space="preserve">I thought I would be able to flip the localscale of the transform in order to get the sprite facing the direction I was walking in however having done some research I discovered that I would need to move the rotation as this was a </w:t>
+      </w:r>
+      <w:r>
+        <w:t>top down, my camera is still acting as if it is looking sideways at the level so I couldn’t treat it like the last level. this took me longer than id care to admit to get working!</w:t>
       </w:r>
     </w:p>
     <w:p>
@@ -420,53 +375,60 @@
         <w:pStyle w:val="Heading1"/>
       </w:pPr>
       <w:r>
-        <w:t>22</w:t>
-      </w:r>
-      <w:r>
-        <w:t>/10/2019</w:t>
-      </w:r>
-    </w:p>
-    <w:p>
-      <w:r>
-        <w:t xml:space="preserve">Today I added the final scene. This scene will be </w:t>
-      </w:r>
-      <w:proofErr w:type="gramStart"/>
-      <w:r>
-        <w:t>simila</w:t>
+        <w:t>22/10/2019</w:t>
+      </w:r>
+    </w:p>
+    <w:p>
+      <w:r>
+        <w:t>Today I added the final scene. This scene will be similar to the first one in that it is not a top down view and the player is limited to horizontal movement as well as jumping.</w:t>
+      </w:r>
+    </w:p>
+    <w:p>
+      <w:r>
+        <w:t>The goal of this level is also the same, although there is a twist, there is an automatically generated box spawning every couple of seconds and the player must combine the colors of two boxes to equal the color of the goal. For example, if the goal is orange, the player would need to put both a yellow and a red block in that goal.</w:t>
+      </w:r>
+    </w:p>
+    <w:p>
+      <w:r>
+        <w:t>I have also messed around with the player’s box collider in order to fix the issue I’ve been having where we sometimes get stuck when walking along the ground as if the player is caught on something. Having done some research I found that it is better to have two colliders on a player; a circle collider on their bottom half (legs) and a box collider on the top. The circle collider works better on the bottom as it is curved and is less likely to become stuck.</w:t>
+      </w:r>
+    </w:p>
+    <w:p>
+      <w:r>
+        <w:lastRenderedPageBreak/>
+        <w:t>Scene two remains unfinished but I just wanted to get 3 up and running as it is similar to one and will take less time.</w:t>
+      </w:r>
+    </w:p>
+    <w:p>
+      <w:pPr>
+        <w:pStyle w:val="Title"/>
+      </w:pPr>
+    </w:p>
+    <w:p>
+      <w:pPr>
+        <w:pStyle w:val="Heading1"/>
+      </w:pPr>
+      <w:r>
+        <w:t>05/11</w:t>
+      </w:r>
+      <w:r>
+        <w:t>/2019</w:t>
+      </w:r>
+    </w:p>
+    <w:p>
+      <w:r>
+        <w:t xml:space="preserve">Today I </w:t>
+      </w:r>
+      <w:r>
+        <w:t>went back to work on level 2. There wasn’t very much to do other than add the goal/trigger area for the player to push the box into and just design the level so it is moderately challenging and would make the user have to restart at least once or twice.</w:t>
+      </w:r>
+    </w:p>
+    <w:p>
+      <w:r>
+        <w:t>I also added a particle effect on the goal area so the user knows that’s where they have to push the box.</w:t>
       </w:r>
       <w:bookmarkStart w:id="0" w:name="_GoBack"/>
       <w:bookmarkEnd w:id="0"/>
-      <w:r>
-        <w:t>r to</w:t>
-      </w:r>
-      <w:proofErr w:type="gramEnd"/>
-      <w:r>
-        <w:t xml:space="preserve"> the first one in that it is not a top down view and the player is limited to horizontal movement as well as jumping.</w:t>
-      </w:r>
-    </w:p>
-    <w:p>
-      <w:r>
-        <w:t>The goal of this level is also the same, although there is a twist, there is an automatically generated box spawning every couple of seconds and the player must combine the colors of two boxes to equal the color of the goal. For example, if the goal is orange, the player would need to put both a yellow and a red block in that goal.</w:t>
-      </w:r>
-    </w:p>
-    <w:p>
-      <w:r>
-        <w:t>I have also messed around with the player’s box collider in order to fix the issue I’ve been having where we sometimes get stuck when walking along the ground as if the player is caught on something. Having done some research I found that it is better to have two colliders on a player; a circle collider on their bottom half (legs) and a box collider on the top. The circle collider works better on the bottom as it is curved and is less likely to become stuck.</w:t>
-      </w:r>
-    </w:p>
-    <w:p>
-      <w:r>
-        <w:lastRenderedPageBreak/>
-        <w:t xml:space="preserve">Scene two remains unfinished but I just wanted to get 3 up and running as it is </w:t>
-      </w:r>
-      <w:proofErr w:type="gramStart"/>
-      <w:r>
-        <w:t>similar to</w:t>
-      </w:r>
-      <w:proofErr w:type="gramEnd"/>
-      <w:r>
-        <w:t xml:space="preserve"> one and will take less time.</w:t>
-      </w:r>
     </w:p>
     <w:p/>
     <w:sectPr>

</xml_diff>

<commit_message>
Added sounds as well as menus
Have added a soundtrack as well as sound affects to the player.
Also added a start menu and an options menu containing a slider for volume and a mute toggle box.
</commit_message>
<xml_diff>
--- a/Developer Diary.docx
+++ b/Developer Diary.docx
@@ -409,10 +409,7 @@
         <w:pStyle w:val="Heading1"/>
       </w:pPr>
       <w:r>
-        <w:t>05/11</w:t>
-      </w:r>
-      <w:r>
-        <w:t>/2019</w:t>
+        <w:t>05/11/2019</w:t>
       </w:r>
     </w:p>
     <w:p>
@@ -426,6 +423,36 @@
     <w:p>
       <w:r>
         <w:t>I also added a particle effect on the goal area so the user knows that’s where they have to push the box.</w:t>
+      </w:r>
+    </w:p>
+    <w:p/>
+    <w:p>
+      <w:pPr>
+        <w:pStyle w:val="Title"/>
+      </w:pPr>
+    </w:p>
+    <w:p>
+      <w:pPr>
+        <w:pStyle w:val="Heading1"/>
+      </w:pPr>
+      <w:r>
+        <w:t>12</w:t>
+      </w:r>
+      <w:r>
+        <w:t>/11/2019</w:t>
+      </w:r>
+    </w:p>
+    <w:p>
+      <w:r>
+        <w:t xml:space="preserve">Today I </w:t>
+      </w:r>
+      <w:r>
+        <w:t>added a start menu containing a play button, options menu and a quit button. I also added a soundtrack provided by the developer as well as some sound affects. I added a volume slider in the options menu which takes audio from an audio mixer. I have also added a mute button using a toggle game object but I haven’t gotten it functioning properly yet.</w:t>
+      </w:r>
+    </w:p>
+    <w:p>
+      <w:r>
+        <w:t>The sound affects are very basic and include jump and action noises as well as some others.</w:t>
       </w:r>
       <w:bookmarkStart w:id="0" w:name="_GoBack"/>
       <w:bookmarkEnd w:id="0"/>

</xml_diff>

<commit_message>
More work done on level 3 and tidied up other bits
</commit_message>
<xml_diff>
--- a/Developer Diary.docx
+++ b/Developer Diary.docx
@@ -425,7 +425,6 @@
         <w:t>I also added a particle effect on the goal area so the user knows that’s where they have to push the box.</w:t>
       </w:r>
     </w:p>
-    <w:p/>
     <w:p>
       <w:pPr>
         <w:pStyle w:val="Title"/>
@@ -436,7 +435,30 @@
         <w:pStyle w:val="Heading1"/>
       </w:pPr>
       <w:r>
-        <w:t>12</w:t>
+        <w:t>12/11/2019</w:t>
+      </w:r>
+    </w:p>
+    <w:p>
+      <w:r>
+        <w:t>Today I added a start menu containing a play button, options menu and a quit button. I also added a soundtrack provided by the developer as well as some sound affects. I added a volume slider in the options menu which takes audio from an audio mixer. I have also added a mute button using a toggle game object but I haven’t gotten it functioning properly yet.</w:t>
+      </w:r>
+    </w:p>
+    <w:p>
+      <w:r>
+        <w:t>The sound affects are very basic and include jump and action noises as well as some others.</w:t>
+      </w:r>
+    </w:p>
+    <w:p>
+      <w:pPr>
+        <w:pStyle w:val="Title"/>
+      </w:pPr>
+    </w:p>
+    <w:p>
+      <w:pPr>
+        <w:pStyle w:val="Heading1"/>
+      </w:pPr>
+      <w:r>
+        <w:t>20</w:t>
       </w:r>
       <w:r>
         <w:t>/11/2019</w:t>
@@ -444,15 +466,11 @@
     </w:p>
     <w:p>
       <w:r>
-        <w:t xml:space="preserve">Today I </w:t>
-      </w:r>
-      <w:r>
-        <w:t>added a start menu containing a play button, options menu and a quit button. I also added a soundtrack provided by the developer as well as some sound affects. I added a volume slider in the options menu which takes audio from an audio mixer. I have also added a mute button using a toggle game object but I haven’t gotten it functioning properly yet.</w:t>
-      </w:r>
-    </w:p>
-    <w:p>
-      <w:r>
-        <w:t>The sound affects are very basic and include jump and action noises as well as some others.</w:t>
+        <w:t xml:space="preserve">I have chipped away some more at level 3. I removed the auto spawning boxes over time and instead added a button that the user can press to instantiate a box. I have changed the color of the </w:t>
+      </w:r>
+      <w:r>
+        <w:lastRenderedPageBreak/>
+        <w:t>box using the renderer’s material.color function.My next task will be to have it spawn a selection of randomly colored boxes and for those boxes to have corresponding tags. E.g: a red box must have a tag named “redBox” for when the user places them in the goal.</w:t>
       </w:r>
       <w:bookmarkStart w:id="0" w:name="_GoBack"/>
       <w:bookmarkEnd w:id="0"/>

</xml_diff>

<commit_message>
Added random colors to boxes as well as tiled background
</commit_message>
<xml_diff>
--- a/Developer Diary.docx
+++ b/Developer Diary.docx
@@ -458,7 +458,39 @@
         <w:pStyle w:val="Heading1"/>
       </w:pPr>
       <w:r>
-        <w:t>20</w:t>
+        <w:t>20/11/2019</w:t>
+      </w:r>
+    </w:p>
+    <w:p>
+      <w:r>
+        <w:t xml:space="preserve">I have chipped away some more at level 3. I removed the auto spawning boxes over time and instead added a button that the user can press to instantiate a box. I have changed the color of the </w:t>
+      </w:r>
+      <w:r>
+        <w:lastRenderedPageBreak/>
+        <w:t>box using the renderer’s material.color function.</w:t>
+      </w:r>
+      <w:r>
+        <w:t xml:space="preserve"> </w:t>
+      </w:r>
+      <w:r>
+        <w:t>My next task will be to have it spawn a selection of randomly colored boxes and for those boxes to have corresponding tags. E.g: a red box must have a tag named “redBox” for when the user places them in the goal.</w:t>
+      </w:r>
+    </w:p>
+    <w:p/>
+    <w:p>
+      <w:pPr>
+        <w:pStyle w:val="Title"/>
+      </w:pPr>
+    </w:p>
+    <w:p>
+      <w:pPr>
+        <w:pStyle w:val="Heading1"/>
+      </w:pPr>
+      <w:r>
+        <w:t>2</w:t>
+      </w:r>
+      <w:r>
+        <w:t>1</w:t>
       </w:r>
       <w:r>
         <w:t>/11/2019</w:t>
@@ -466,14 +498,18 @@
     </w:p>
     <w:p>
       <w:r>
-        <w:t xml:space="preserve">I have chipped away some more at level 3. I removed the auto spawning boxes over time and instead added a button that the user can press to instantiate a box. I have changed the color of the </w:t>
-      </w:r>
-      <w:r>
-        <w:lastRenderedPageBreak/>
-        <w:t>box using the renderer’s material.color function.My next task will be to have it spawn a selection of randomly colored boxes and for those boxes to have corresponding tags. E.g: a red box must have a tag named “redBox” for when the user places them in the goal.</w:t>
+        <w:t>Have got the boxes spawning in different colors and with corresponding tags. I simply set a variable to be a random digit between 1 and 3 using the Random function and used if statements to set the boxes off that.</w:t>
+      </w:r>
+    </w:p>
+    <w:p>
+      <w:r>
+        <w:t>I also added a tilemap background having spoken to the designer.</w:t>
       </w:r>
       <w:bookmarkStart w:id="0" w:name="_GoBack"/>
       <w:bookmarkEnd w:id="0"/>
+      <w:r>
+        <w:t xml:space="preserve"> </w:t>
+      </w:r>
     </w:p>
     <w:p/>
     <w:sectPr>

</xml_diff>

<commit_message>
Added a pause menu and fxed some audio issues
</commit_message>
<xml_diff>
--- a/Developer Diary.docx
+++ b/Developer Diary.docx
@@ -487,10 +487,39 @@
         <w:pStyle w:val="Heading1"/>
       </w:pPr>
       <w:r>
+        <w:t>21/11/2019</w:t>
+      </w:r>
+    </w:p>
+    <w:p>
+      <w:r>
+        <w:t>Have got the boxes spawning in different colors and with corresponding tags. I simply set a variable to be a random digit between 1 and 3 using the Random function and used if statements to set the boxes off that.</w:t>
+      </w:r>
+    </w:p>
+    <w:p>
+      <w:r>
+        <w:t>I also added a tilemap background having spoken to the designer</w:t>
+      </w:r>
+      <w:r>
+        <w:t xml:space="preserve"> and gotten his aproval</w:t>
+      </w:r>
+      <w:r>
+        <w:t xml:space="preserve">. </w:t>
+      </w:r>
+    </w:p>
+    <w:p>
+      <w:pPr>
+        <w:pStyle w:val="Title"/>
+      </w:pPr>
+    </w:p>
+    <w:p>
+      <w:pPr>
+        <w:pStyle w:val="Heading1"/>
+      </w:pPr>
+      <w:r>
         <w:t>2</w:t>
       </w:r>
       <w:r>
-        <w:t>1</w:t>
+        <w:t>6</w:t>
       </w:r>
       <w:r>
         <w:t>/11/2019</w:t>
@@ -498,19 +527,33 @@
     </w:p>
     <w:p>
       <w:r>
-        <w:t>Have got the boxes spawning in different colors and with corresponding tags. I simply set a variable to be a random digit between 1 and 3 using the Random function and used if statements to set the boxes off that.</w:t>
-      </w:r>
-    </w:p>
-    <w:p>
-      <w:r>
-        <w:t>I also added a tilemap background having spoken to the designer.</w:t>
+        <w:t>I have added an in game pause menu activated with the ‘Escape’ key. Might add a clickable button on screen at a later date time permitting. I’ve also gotten the mute button functioning in the settings menu and have improved the responsiveness of the slider. Previously it felt like the sound wasn’t  coinciding with the slider value. Bringing the slider to the very end didn’t sound much different than it did when it was 25% full for example.</w:t>
+      </w:r>
+      <w:r>
+        <w:t xml:space="preserve"> I did this by experimenting with the min and max value of the slider. I also learned that the </w:t>
+      </w:r>
+      <w:r>
+        <w:t>audio mixer’s</w:t>
+      </w:r>
+      <w:r>
+        <w:t xml:space="preserve"> min and max volume ranges from -80</w:t>
+      </w:r>
+      <w:r>
+        <w:t xml:space="preserve"> to </w:t>
+      </w:r>
+      <w:r>
+        <w:t>20 rather than 0</w:t>
+      </w:r>
+      <w:r>
+        <w:t xml:space="preserve"> to </w:t>
+      </w:r>
+      <w:r>
+        <w:t>100.</w:t>
       </w:r>
       <w:bookmarkStart w:id="0" w:name="_GoBack"/>
       <w:bookmarkEnd w:id="0"/>
-      <w:r>
-        <w:t xml:space="preserve"> </w:t>
-      </w:r>
-    </w:p>
+    </w:p>
+    <w:p/>
     <w:p/>
     <w:sectPr>
       <w:footerReference w:type="default" r:id="rId7"/>

</xml_diff>

<commit_message>
Added instructions menu and sound affects mute
</commit_message>
<xml_diff>
--- a/Developer Diary.docx
+++ b/Developer Diary.docx
@@ -516,13 +516,7 @@
         <w:pStyle w:val="Heading1"/>
       </w:pPr>
       <w:r>
-        <w:t>2</w:t>
-      </w:r>
-      <w:r>
-        <w:t>6</w:t>
-      </w:r>
-      <w:r>
-        <w:t>/11/2019</w:t>
+        <w:t>26/11/2019</w:t>
       </w:r>
     </w:p>
     <w:p>
@@ -549,6 +543,40 @@
       </w:r>
       <w:r>
         <w:t>100.</w:t>
+      </w:r>
+    </w:p>
+    <w:p>
+      <w:pPr>
+        <w:pStyle w:val="Title"/>
+      </w:pPr>
+    </w:p>
+    <w:p>
+      <w:pPr>
+        <w:pStyle w:val="Title"/>
+      </w:pPr>
+    </w:p>
+    <w:p>
+      <w:pPr>
+        <w:pStyle w:val="Title"/>
+      </w:pPr>
+    </w:p>
+    <w:p>
+      <w:pPr>
+        <w:pStyle w:val="Heading1"/>
+      </w:pPr>
+      <w:r>
+        <w:t>30/11/2019</w:t>
+      </w:r>
+    </w:p>
+    <w:p>
+      <w:r>
+        <w:t>Have added a mute button for sound effects which is separate from the theme music. Now the player can choose to have either, or none at all. I did this by adding a new audio mixer. All sound effects use the soundEffects audio mixer and the theme music uses the soundtrack audio mixer. These can then be easily manipulated in script.</w:t>
+      </w:r>
+      <w:r>
+        <w:t xml:space="preserve"> There is also a new button, “Instructions” in the main menu this just tells the user of the ojective of the game and the controls</w:t>
+      </w:r>
+      <w:r>
+        <w:t>.</w:t>
       </w:r>
       <w:bookmarkStart w:id="0" w:name="_GoBack"/>
       <w:bookmarkEnd w:id="0"/>

</xml_diff>

<commit_message>
Added end game menu
</commit_message>
<xml_diff>
--- a/Developer Diary.docx
+++ b/Developer Diary.docx
@@ -573,14 +573,48 @@
         <w:t>Have added a mute button for sound effects which is separate from the theme music. Now the player can choose to have either, or none at all. I did this by adding a new audio mixer. All sound effects use the soundEffects audio mixer and the theme music uses the soundtrack audio mixer. These can then be easily manipulated in script.</w:t>
       </w:r>
       <w:r>
-        <w:t xml:space="preserve"> There is also a new button, “Instructions” in the main menu this just tells the user of the ojective of the game and the controls</w:t>
+        <w:t xml:space="preserve"> There is also a new button, “Instructions” in the main menu this just tells the user of the o</w:t>
+      </w:r>
+      <w:r>
+        <w:t>b</w:t>
+      </w:r>
+      <w:r>
+        <w:t>jective of the game and the controls</w:t>
       </w:r>
       <w:r>
         <w:t>.</w:t>
+      </w:r>
+    </w:p>
+    <w:p>
+      <w:pPr>
+        <w:pStyle w:val="Title"/>
+      </w:pPr>
+    </w:p>
+    <w:p>
+      <w:pPr>
+        <w:pStyle w:val="Heading1"/>
+      </w:pPr>
+      <w:r>
+        <w:t>06</w:t>
+      </w:r>
+      <w:r>
+        <w:t>/1</w:t>
+      </w:r>
+      <w:r>
+        <w:t>1</w:t>
+      </w:r>
+      <w:r>
+        <w:t>/2019</w:t>
+      </w:r>
+    </w:p>
+    <w:p>
+      <w:r>
+        <w:t>Added credits menu once the last level is complete. Tidied up some bits.</w:t>
       </w:r>
       <w:bookmarkStart w:id="0" w:name="_GoBack"/>
       <w:bookmarkEnd w:id="0"/>
     </w:p>
+    <w:p/>
     <w:p/>
     <w:p/>
     <w:sectPr>

</xml_diff>

<commit_message>
Test plan added and tidied up code
</commit_message>
<xml_diff>
--- a/Developer Diary.docx
+++ b/Developer Diary.docx
@@ -595,24 +595,21 @@
         <w:pStyle w:val="Heading1"/>
       </w:pPr>
       <w:r>
-        <w:t>06</w:t>
-      </w:r>
-      <w:r>
-        <w:t>/1</w:t>
-      </w:r>
-      <w:r>
-        <w:t>1</w:t>
-      </w:r>
-      <w:r>
-        <w:t>/2019</w:t>
-      </w:r>
-    </w:p>
-    <w:p>
-      <w:r>
-        <w:t>Added credits menu once the last level is complete. Tidied up some bits.</w:t>
+        <w:t>06/11/2019</w:t>
+      </w:r>
+    </w:p>
+    <w:p>
+      <w:r>
+        <w:t>Added credits menu once the last level is complete. Tidied up</w:t>
+      </w:r>
+      <w:r>
+        <w:t xml:space="preserve"> the whole project as well as added a good amount of comments. Also finished the test plan containing 5 test cases. Project ready for submission.</w:t>
       </w:r>
       <w:bookmarkStart w:id="0" w:name="_GoBack"/>
       <w:bookmarkEnd w:id="0"/>
+      <w:r>
+        <w:t xml:space="preserve"> </w:t>
+      </w:r>
     </w:p>
     <w:p/>
     <w:p/>

</xml_diff>